<commit_message>
Bugfix -- NaNs in precip rate due to uninitialzed value of sfc mass flux.
This bug was introduced as a result of an optimization to replace a
conditional [IF (k.eq.k_bot) ...] with a MERGE statement in the new
sedimentation subroutines. The new code, recently implemented, resulted
in NaNs due to updating surface precipitation accumulation for situations
where the mass flux at the bottom level was not computed.  The fix was
to initialize the mass flux at this level to 0. at the start of the
subroutine.

Tested in CM1 for all ptypes (50-54).
</commit_message>
<xml_diff>
--- a/docs/P3-development-workflow-protocol.docx
+++ b/docs/P3-development-workflow-protocol.docx
@@ -4988,6 +4988,78 @@
     </w:p>
     <w:p>
       <w:pPr>
+        <w:tabs>
+          <w:tab w:val="left" w:pos="3780"/>
+        </w:tabs>
+        <w:ind w:left="3870" w:hanging="3870"/>
+        <w:rPr>
+          <w:sz w:val="20"/>
+          <w:szCs w:val="20"/>
+        </w:rPr>
+      </w:pPr>
+      <w:r>
+        <w:rPr>
+          <w:sz w:val="20"/>
+          <w:szCs w:val="20"/>
+        </w:rPr>
+        <w:t>git show &lt;branch</w:t>
+      </w:r>
+      <w:proofErr w:type="gramStart"/>
+      <w:r>
+        <w:rPr>
+          <w:sz w:val="20"/>
+          <w:szCs w:val="20"/>
+        </w:rPr>
+        <w:t>&gt;:path</w:t>
+      </w:r>
+      <w:proofErr w:type="gramEnd"/>
+      <w:r>
+        <w:rPr>
+          <w:sz w:val="20"/>
+          <w:szCs w:val="20"/>
+        </w:rPr>
+        <w:t xml:space="preserve">/to/file &gt; </w:t>
+      </w:r>
+      <w:proofErr w:type="spellStart"/>
+      <w:r>
+        <w:rPr>
+          <w:sz w:val="20"/>
+          <w:szCs w:val="20"/>
+        </w:rPr>
+        <w:t>file.ext</w:t>
+      </w:r>
+      <w:proofErr w:type="spellEnd"/>
+      <w:r>
+        <w:rPr>
+          <w:sz w:val="20"/>
+          <w:szCs w:val="20"/>
+        </w:rPr>
+        <w:tab/>
+        <w:t>#extracts file from a specified branch (to ‘</w:t>
+      </w:r>
+      <w:proofErr w:type="spellStart"/>
+      <w:r>
+        <w:rPr>
+          <w:sz w:val="20"/>
+          <w:szCs w:val="20"/>
+        </w:rPr>
+        <w:t>file.ext</w:t>
+      </w:r>
+      <w:proofErr w:type="spellEnd"/>
+      <w:r>
+        <w:rPr>
+          <w:sz w:val="20"/>
+          <w:szCs w:val="20"/>
+        </w:rPr>
+        <w:t>’) without having to switch to that branch</w:t>
+      </w:r>
+    </w:p>
+    <w:p>
+      <w:pPr>
+        <w:tabs>
+          <w:tab w:val="left" w:pos="3780"/>
+        </w:tabs>
+        <w:ind w:left="3870" w:hanging="3870"/>
         <w:rPr>
           <w:sz w:val="20"/>
           <w:szCs w:val="20"/>
@@ -5675,6 +5747,7 @@
   <w:style w:type="character" w:default="1" w:styleId="DefaultParagraphFont">
     <w:name w:val="Default Paragraph Font"/>
     <w:uiPriority w:val="1"/>
+    <w:semiHidden/>
     <w:unhideWhenUsed/>
   </w:style>
   <w:style w:type="table" w:default="1" w:styleId="TableNormal">

</xml_diff>

<commit_message>
Minor code cleanup (non-results changing):  v5.5.0-rc8
- relocated diag_vis section; added condition log_outputStep
 (in principle this will reduce compute time for GEM)

In 'k_loop_final_checks_diags' section:
- removed unused f1pr01
- removed conditionals for f1pr22 and f1pr23 (3-mom-i block)
- added assignment of f1pr22 and f1pr23 in 2-mom-i block)

Tested in CM1 and kin1D; bitmatches rc7 (for log_full3mom = .true.)

Changed default log_full3mom = .false.

Tested in CM1; very slight changes only to plots; about 1% faster.
</commit_message>
<xml_diff>
--- a/docs/P3-development-workflow-protocol.docx
+++ b/docs/P3-development-workflow-protocol.docx
@@ -45,14 +45,14 @@
           <w:sz w:val="21"/>
           <w:szCs w:val="21"/>
         </w:rPr>
-        <w:t>2025-0</w:t>
+        <w:t>2025-</w:t>
       </w:r>
       <w:r>
         <w:rPr>
           <w:sz w:val="21"/>
           <w:szCs w:val="21"/>
         </w:rPr>
-        <w:t>5-03</w:t>
+        <w:t>11-01</w:t>
       </w:r>
     </w:p>
     <w:p>
@@ -3400,7 +3400,67 @@
           <w:sz w:val="20"/>
           <w:szCs w:val="20"/>
         </w:rPr>
-        <w:t>’.  This branch will simply remain, and not be merged back to ‘</w:t>
+        <w:t>’</w:t>
+      </w:r>
+      <w:r>
+        <w:rPr>
+          <w:sz w:val="20"/>
+          <w:szCs w:val="20"/>
+        </w:rPr>
+        <w:t>.  in the code, the version will be changed to ‘vX.</w:t>
+      </w:r>
+      <w:proofErr w:type="gramStart"/>
+      <w:r>
+        <w:rPr>
+          <w:sz w:val="20"/>
+          <w:szCs w:val="20"/>
+        </w:rPr>
+        <w:t>Y.Z</w:t>
+      </w:r>
+      <w:proofErr w:type="gramEnd"/>
+      <w:r>
+        <w:rPr>
+          <w:sz w:val="20"/>
+          <w:szCs w:val="20"/>
+        </w:rPr>
+        <w:t xml:space="preserve">+1’ where </w:t>
+      </w:r>
+      <w:proofErr w:type="spellStart"/>
+      <w:r>
+        <w:rPr>
+          <w:sz w:val="20"/>
+          <w:szCs w:val="20"/>
+        </w:rPr>
+        <w:t>vX.Y.Z</w:t>
+      </w:r>
+      <w:proofErr w:type="spellEnd"/>
+      <w:r>
+        <w:rPr>
+          <w:sz w:val="20"/>
+          <w:szCs w:val="20"/>
+        </w:rPr>
+        <w:t xml:space="preserve"> is the original version</w:t>
+      </w:r>
+      <w:r>
+        <w:rPr>
+          <w:sz w:val="20"/>
+          <w:szCs w:val="20"/>
+        </w:rPr>
+        <w:t xml:space="preserve"> (see convention below)</w:t>
+      </w:r>
+      <w:r>
+        <w:rPr>
+          <w:sz w:val="20"/>
+          <w:szCs w:val="20"/>
+        </w:rPr>
+        <w:t xml:space="preserve"> and ‘+1’ denotes the bugfix (with ‘+2’ is a second bugfix is implemented)</w:t>
+      </w:r>
+      <w:r>
+        <w:rPr>
+          <w:sz w:val="20"/>
+          <w:szCs w:val="20"/>
+        </w:rPr>
+        <w:t>.  This branch will simply remain, and not be merged back to ‘</w:t>
       </w:r>
       <w:r>
         <w:rPr>
@@ -3422,7 +3482,30 @@
           <w:sz w:val="20"/>
           <w:szCs w:val="20"/>
         </w:rPr>
-        <w:t xml:space="preserve">.  The bugfixes themselves will, if relevant, </w:t>
+        <w:t>.</w:t>
+      </w:r>
+    </w:p>
+    <w:p>
+      <w:pPr>
+        <w:rPr>
+          <w:sz w:val="20"/>
+          <w:szCs w:val="20"/>
+        </w:rPr>
+      </w:pPr>
+    </w:p>
+    <w:p>
+      <w:pPr>
+        <w:rPr>
+          <w:sz w:val="20"/>
+          <w:szCs w:val="20"/>
+        </w:rPr>
+      </w:pPr>
+      <w:r>
+        <w:rPr>
+          <w:sz w:val="20"/>
+          <w:szCs w:val="20"/>
+        </w:rPr>
+        <w:t xml:space="preserve">The bugfixes themselves will, if relevant, </w:t>
       </w:r>
       <w:r>
         <w:rPr>
@@ -3481,7 +3564,21 @@
           <w:sz w:val="20"/>
           <w:szCs w:val="20"/>
         </w:rPr>
-        <w:t>through cherry-pick</w:t>
+        <w:t xml:space="preserve">through </w:t>
+      </w:r>
+      <w:r>
+        <w:rPr>
+          <w:sz w:val="20"/>
+          <w:szCs w:val="20"/>
+        </w:rPr>
+        <w:t xml:space="preserve">git </w:t>
+      </w:r>
+      <w:r>
+        <w:rPr>
+          <w:sz w:val="20"/>
+          <w:szCs w:val="20"/>
+        </w:rPr>
+        <w:t>cherry-pick</w:t>
       </w:r>
       <w:r>
         <w:rPr>
@@ -4089,6 +4186,216 @@
           <w:szCs w:val="20"/>
         </w:rPr>
       </w:pPr>
+      <w:r>
+        <w:rPr>
+          <w:sz w:val="20"/>
+          <w:szCs w:val="20"/>
+        </w:rPr>
+        <w:t>U</w:t>
+      </w:r>
+      <w:r>
+        <w:rPr>
+          <w:sz w:val="20"/>
+          <w:szCs w:val="20"/>
+        </w:rPr>
+        <w:t>pon nearing completion of a branch that is ready to undergo final testing before closing the version, the branch may be merged to ‘</w:t>
+      </w:r>
+      <w:r>
+        <w:rPr>
+          <w:color w:val="4472C4" w:themeColor="accent1"/>
+          <w:sz w:val="20"/>
+          <w:szCs w:val="20"/>
+        </w:rPr>
+        <w:t>ma</w:t>
+      </w:r>
+      <w:r>
+        <w:rPr>
+          <w:color w:val="4472C4" w:themeColor="accent1"/>
+          <w:sz w:val="20"/>
+          <w:szCs w:val="20"/>
+        </w:rPr>
+        <w:t>in’</w:t>
+      </w:r>
+      <w:r>
+        <w:rPr>
+          <w:sz w:val="20"/>
+          <w:szCs w:val="20"/>
+        </w:rPr>
+        <w:t xml:space="preserve"> and the version promoted to ‘</w:t>
+      </w:r>
+      <w:r>
+        <w:rPr>
+          <w:color w:val="C45911" w:themeColor="accent2" w:themeShade="BF"/>
+          <w:sz w:val="20"/>
+          <w:szCs w:val="20"/>
+        </w:rPr>
+        <w:t>vX.</w:t>
+      </w:r>
+      <w:proofErr w:type="gramStart"/>
+      <w:r>
+        <w:rPr>
+          <w:color w:val="C45911" w:themeColor="accent2" w:themeShade="BF"/>
+          <w:sz w:val="20"/>
+          <w:szCs w:val="20"/>
+        </w:rPr>
+        <w:t>Y.Z</w:t>
+      </w:r>
+      <w:proofErr w:type="gramEnd"/>
+      <w:r>
+        <w:rPr>
+          <w:color w:val="C45911" w:themeColor="accent2" w:themeShade="BF"/>
+          <w:sz w:val="20"/>
+          <w:szCs w:val="20"/>
+        </w:rPr>
+        <w:t>-rc1’</w:t>
+      </w:r>
+      <w:r>
+        <w:rPr>
+          <w:sz w:val="20"/>
+          <w:szCs w:val="20"/>
+        </w:rPr>
+        <w:t xml:space="preserve">, where </w:t>
+      </w:r>
+      <w:proofErr w:type="spellStart"/>
+      <w:r>
+        <w:rPr>
+          <w:color w:val="C45911" w:themeColor="accent2" w:themeShade="BF"/>
+          <w:sz w:val="20"/>
+          <w:szCs w:val="20"/>
+        </w:rPr>
+        <w:t>vX.Y.Z</w:t>
+      </w:r>
+      <w:proofErr w:type="spellEnd"/>
+      <w:r>
+        <w:rPr>
+          <w:color w:val="C45911" w:themeColor="accent2" w:themeShade="BF"/>
+          <w:sz w:val="20"/>
+          <w:szCs w:val="20"/>
+        </w:rPr>
+        <w:t xml:space="preserve"> i</w:t>
+      </w:r>
+      <w:r>
+        <w:rPr>
+          <w:sz w:val="20"/>
+          <w:szCs w:val="20"/>
+        </w:rPr>
+        <w:t>s the target version number of the soon-to-be closed version and ‘</w:t>
+      </w:r>
+      <w:proofErr w:type="spellStart"/>
+      <w:r>
+        <w:rPr>
+          <w:color w:val="C00000"/>
+          <w:sz w:val="20"/>
+          <w:szCs w:val="20"/>
+        </w:rPr>
+        <w:t>rc</w:t>
+      </w:r>
+      <w:proofErr w:type="spellEnd"/>
+      <w:r>
+        <w:rPr>
+          <w:sz w:val="20"/>
+          <w:szCs w:val="20"/>
+        </w:rPr>
+        <w:t xml:space="preserve">’ denotes ‘release candidate’.  At this stage, no further changes are intended to be made other than minor non-answer changing clean-ups or fixes that may arise from the final testing.  If this </w:t>
+      </w:r>
+      <w:r>
+        <w:rPr>
+          <w:sz w:val="20"/>
+          <w:szCs w:val="20"/>
+        </w:rPr>
+        <w:lastRenderedPageBreak/>
+        <w:t xml:space="preserve">happens, then the version number advances to </w:t>
+      </w:r>
+      <w:r>
+        <w:rPr>
+          <w:color w:val="C00000"/>
+          <w:sz w:val="20"/>
+          <w:szCs w:val="20"/>
+        </w:rPr>
+        <w:t>vX.</w:t>
+      </w:r>
+      <w:proofErr w:type="gramStart"/>
+      <w:r>
+        <w:rPr>
+          <w:color w:val="C00000"/>
+          <w:sz w:val="20"/>
+          <w:szCs w:val="20"/>
+        </w:rPr>
+        <w:t>Y.Z</w:t>
+      </w:r>
+      <w:proofErr w:type="gramEnd"/>
+      <w:r>
+        <w:rPr>
+          <w:color w:val="C00000"/>
+          <w:sz w:val="20"/>
+          <w:szCs w:val="20"/>
+        </w:rPr>
+        <w:t>-rc2</w:t>
+      </w:r>
+      <w:r>
+        <w:rPr>
+          <w:sz w:val="20"/>
+          <w:szCs w:val="20"/>
+        </w:rPr>
+        <w:t xml:space="preserve">, etc.  Once the final test is satisfactory and no further changes to the code will be done, the version is close as </w:t>
+      </w:r>
+      <w:proofErr w:type="spellStart"/>
+      <w:r>
+        <w:rPr>
+          <w:color w:val="C00000"/>
+          <w:sz w:val="20"/>
+          <w:szCs w:val="20"/>
+        </w:rPr>
+        <w:t>vX.</w:t>
+      </w:r>
+      <w:proofErr w:type="gramStart"/>
+      <w:r>
+        <w:rPr>
+          <w:color w:val="C00000"/>
+          <w:sz w:val="20"/>
+          <w:szCs w:val="20"/>
+        </w:rPr>
+        <w:t>Y.Z</w:t>
+      </w:r>
+      <w:proofErr w:type="spellEnd"/>
+      <w:proofErr w:type="gramEnd"/>
+      <w:r>
+        <w:rPr>
+          <w:color w:val="C00000"/>
+          <w:sz w:val="20"/>
+          <w:szCs w:val="20"/>
+        </w:rPr>
+        <w:t xml:space="preserve"> </w:t>
+      </w:r>
+      <w:r>
+        <w:rPr>
+          <w:sz w:val="20"/>
+          <w:szCs w:val="20"/>
+        </w:rPr>
+        <w:t>and with a test</w:t>
+      </w:r>
+      <w:r>
+        <w:rPr>
+          <w:sz w:val="20"/>
+          <w:szCs w:val="20"/>
+        </w:rPr>
+        <w:t>-</w:t>
+      </w:r>
+      <w:r>
+        <w:rPr>
+          <w:sz w:val="20"/>
+          <w:szCs w:val="20"/>
+        </w:rPr>
+        <w:t>summary added with the final commit.</w:t>
+      </w:r>
+    </w:p>
+    <w:p>
+      <w:pPr>
+        <w:rPr>
+          <w:sz w:val="20"/>
+          <w:szCs w:val="20"/>
+        </w:rPr>
+      </w:pPr>
     </w:p>
     <w:p>
       <w:pPr>
@@ -4104,7 +4411,23 @@
           <w:szCs w:val="20"/>
           <w:u w:val="single"/>
         </w:rPr>
-        <w:t>Coding Conventional:</w:t>
+        <w:t>Coding Convention</w:t>
+      </w:r>
+      <w:r>
+        <w:rPr>
+          <w:sz w:val="20"/>
+          <w:szCs w:val="20"/>
+          <w:u w:val="single"/>
+        </w:rPr>
+        <w:t>s</w:t>
+      </w:r>
+      <w:r>
+        <w:rPr>
+          <w:sz w:val="20"/>
+          <w:szCs w:val="20"/>
+          <w:u w:val="single"/>
+        </w:rPr>
+        <w:t>:</w:t>
       </w:r>
     </w:p>
     <w:p>

</xml_diff>